<commit_message>
save thesis 8-16 again
</commit_message>
<xml_diff>
--- a/thesis 8-16.docx
+++ b/thesis 8-16.docx
@@ -113,9 +113,9 @@
         </w:rPr>
         <w:t>Date: 6/1/2020</w:t>
       </w:r>
-      <w:bookmarkStart w:id="2" w:name="_ghkjqadc8rh7"/>
+      <w:bookmarkStart w:id="2" w:name="_nt6vzxf05e51"/>
       <w:bookmarkEnd w:id="2"/>
-      <w:bookmarkStart w:id="3" w:name="_nt6vzxf05e51"/>
+      <w:bookmarkStart w:id="3" w:name="_ghkjqadc8rh7"/>
       <w:bookmarkEnd w:id="3"/>
     </w:p>
     <w:p>
@@ -125,8 +125,8 @@
       </w:pPr>
       <w:bookmarkStart w:id="4" w:name="_bwxu6lec9n3k"/>
       <w:bookmarkEnd w:id="4"/>
-      <w:bookmarkStart w:id="5" w:name="_Toc2101361524"/>
-      <w:bookmarkStart w:id="6" w:name="_Toc430074139"/>
+      <w:bookmarkStart w:id="5" w:name="_Toc430074139"/>
+      <w:bookmarkStart w:id="6" w:name="_Toc2101361524"/>
       <w:r>
         <w:t>ABSTRACT</w:t>
       </w:r>
@@ -214,24 +214,6 @@
     <w:p>
       <w:pPr>
         <w:spacing w:before="200"/>
-        <w:rPr>
-          <w:rFonts w:eastAsia="Noto Sans CJK SC"/>
-          <w:color w:val="666666"/>
-          <w:sz w:val="22"/>
-        </w:rPr>
-      </w:pPr>
-      <w:r>
-        <w:rPr>
-          <w:rFonts w:eastAsia="Noto Sans CJK SC"/>
-          <w:color w:val="666666"/>
-          <w:sz w:val="22"/>
-        </w:rPr>
-        <w:t>Keywords: search engine, big data, education, learning resources, DLRV, RD</w:t>
-      </w:r>
-    </w:p>
-    <w:p>
-      <w:pPr>
-        <w:pStyle w:val="2"/>
         <w:sectPr>
           <w:headerReference r:id="rId8" w:type="first"/>
           <w:footerReference r:id="rId9" w:type="first"/>
@@ -248,6 +230,16 @@
           <w:docGrid w:linePitch="100" w:charSpace="0"/>
         </w:sectPr>
       </w:pPr>
+      <w:r>
+        <w:rPr>
+          <w:rFonts w:eastAsia="Noto Sans CJK SC"/>
+          <w:color w:val="666666"/>
+          <w:sz w:val="22"/>
+        </w:rPr>
+        <w:t>Keywords: search engine, big data, education, learning resources, DLRV, RD</w:t>
+      </w:r>
+      <w:bookmarkStart w:id="113" w:name="_GoBack"/>
+      <w:bookmarkEnd w:id="113"/>
     </w:p>
     <w:p>
       <w:pPr>
@@ -3250,8 +3242,8 @@
           <w:lang w:val="en-US"/>
         </w:rPr>
       </w:pPr>
-      <w:bookmarkStart w:id="11" w:name="_Toc515733186"/>
-      <w:bookmarkStart w:id="12" w:name="_Toc2063801739"/>
+      <w:bookmarkStart w:id="11" w:name="_Toc2063801739"/>
+      <w:bookmarkStart w:id="12" w:name="_Toc515733186"/>
       <w:r>
         <w:rPr>
           <w:lang w:val="en-US"/>
@@ -4110,8 +4102,8 @@
           <w:lang w:val="en-US"/>
         </w:rPr>
       </w:pPr>
-      <w:bookmarkStart w:id="16" w:name="_Toc938544363"/>
-      <w:bookmarkStart w:id="17" w:name="_Toc1978025649"/>
+      <w:bookmarkStart w:id="16" w:name="_Toc1978025649"/>
+      <w:bookmarkStart w:id="17" w:name="_Toc938544363"/>
       <w:r>
         <w:t xml:space="preserve">2.3 </w:t>
       </w:r>
@@ -5197,8 +5189,8 @@
           <w:lang w:val="en-US"/>
         </w:rPr>
       </w:pPr>
-      <w:bookmarkStart w:id="20" w:name="_Toc863586643"/>
-      <w:bookmarkStart w:id="21" w:name="_Toc1210542030"/>
+      <w:bookmarkStart w:id="20" w:name="_Toc1210542030"/>
+      <w:bookmarkStart w:id="21" w:name="_Toc863586643"/>
       <w:r>
         <w:t xml:space="preserve">2.5 </w:t>
       </w:r>
@@ -5319,8 +5311,8 @@
           <w:rFonts w:eastAsia="Noto Sans CJK SC"/>
         </w:rPr>
       </w:pPr>
-      <w:bookmarkStart w:id="25" w:name="_Toc1629522331"/>
-      <w:bookmarkStart w:id="26" w:name="_Toc1190362652"/>
+      <w:bookmarkStart w:id="25" w:name="_Toc1190362652"/>
+      <w:bookmarkStart w:id="26" w:name="_Toc1629522331"/>
       <w:r>
         <w:rPr>
           <w:rFonts w:eastAsia="Noto Sans CJK SC"/>
@@ -5365,8 +5357,8 @@
           <w:rFonts w:eastAsia="Noto Sans CJK SC"/>
         </w:rPr>
       </w:pPr>
-      <w:bookmarkStart w:id="27" w:name="_Toc159884515"/>
-      <w:bookmarkStart w:id="28" w:name="_Toc289505184"/>
+      <w:bookmarkStart w:id="27" w:name="_Toc289505184"/>
+      <w:bookmarkStart w:id="28" w:name="_Toc159884515"/>
       <w:r>
         <w:rPr>
           <w:rFonts w:eastAsia="Noto Sans CJK SC"/>
@@ -5493,8 +5485,8 @@
       </w:pPr>
       <w:bookmarkStart w:id="31" w:name="_om47wqu8fbvf"/>
       <w:bookmarkEnd w:id="31"/>
-      <w:bookmarkStart w:id="32" w:name="_Toc1081136313"/>
-      <w:bookmarkStart w:id="33" w:name="_Toc196967914"/>
+      <w:bookmarkStart w:id="32" w:name="_Toc196967914"/>
+      <w:bookmarkStart w:id="33" w:name="_Toc1081136313"/>
       <w:r>
         <w:rPr>
           <w:rFonts w:eastAsia="Noto Sans CJK SC"/>
@@ -5755,8 +5747,8 @@
       </w:pPr>
       <w:bookmarkStart w:id="36" w:name="_ijbx9ztbzl2d"/>
       <w:bookmarkEnd w:id="36"/>
-      <w:bookmarkStart w:id="37" w:name="_Toc2087325708"/>
-      <w:bookmarkStart w:id="38" w:name="_Toc869700796"/>
+      <w:bookmarkStart w:id="37" w:name="_Toc869700796"/>
+      <w:bookmarkStart w:id="38" w:name="_Toc2087325708"/>
       <w:r>
         <w:t>3.2.2 Value related to user types</w:t>
       </w:r>
@@ -6115,8 +6107,8 @@
       <w:pPr>
         <w:pStyle w:val="3"/>
       </w:pPr>
-      <w:bookmarkStart w:id="41" w:name="_Toc1311749770"/>
-      <w:bookmarkStart w:id="42" w:name="_Toc825874983"/>
+      <w:bookmarkStart w:id="41" w:name="_Toc825874983"/>
+      <w:bookmarkStart w:id="42" w:name="_Toc1311749770"/>
       <w:r>
         <w:t>4.1 Requirements</w:t>
       </w:r>
@@ -6285,8 +6277,8 @@
           <w:rFonts w:eastAsia="Noto Sans CJK SC"/>
         </w:rPr>
       </w:pPr>
-      <w:bookmarkStart w:id="46" w:name="_Toc571398315"/>
-      <w:bookmarkStart w:id="47" w:name="_Toc895521329"/>
+      <w:bookmarkStart w:id="46" w:name="_Toc895521329"/>
+      <w:bookmarkStart w:id="47" w:name="_Toc571398315"/>
       <w:r>
         <w:rPr>
           <w:rFonts w:eastAsia="Noto Sans CJK SC"/>
@@ -6551,8 +6543,8 @@
           <w:rFonts w:eastAsia="Noto Sans CJK SC"/>
         </w:rPr>
       </w:pPr>
-      <w:bookmarkStart w:id="48" w:name="_Toc1276344609"/>
-      <w:bookmarkStart w:id="49" w:name="_Toc1001503558"/>
+      <w:bookmarkStart w:id="48" w:name="_Toc1001503558"/>
+      <w:bookmarkStart w:id="49" w:name="_Toc1276344609"/>
       <w:r>
         <w:rPr>
           <w:rFonts w:eastAsia="Noto Sans CJK SC"/>
@@ -6848,8 +6840,8 @@
       <w:pPr>
         <w:pStyle w:val="3"/>
       </w:pPr>
-      <w:bookmarkStart w:id="50" w:name="_Toc1430555504"/>
-      <w:bookmarkStart w:id="51" w:name="_Toc1340616911"/>
+      <w:bookmarkStart w:id="50" w:name="_Toc1340616911"/>
+      <w:bookmarkStart w:id="51" w:name="_Toc1430555504"/>
       <w:r>
         <w:t>4.2 Software Engineering Process</w:t>
       </w:r>
@@ -7041,8 +7033,8 @@
           <w:rFonts w:eastAsia="Noto Sans CJK SC"/>
         </w:rPr>
       </w:pPr>
-      <w:bookmarkStart w:id="52" w:name="_Toc554787020"/>
-      <w:bookmarkStart w:id="53" w:name="_Toc1194341901"/>
+      <w:bookmarkStart w:id="52" w:name="_Toc1194341901"/>
+      <w:bookmarkStart w:id="53" w:name="_Toc554787020"/>
       <w:r>
         <w:rPr>
           <w:rFonts w:eastAsia="Noto Sans CJK SC"/>
@@ -7482,8 +7474,8 @@
       <w:pPr>
         <w:pStyle w:val="4"/>
       </w:pPr>
-      <w:bookmarkStart w:id="56" w:name="_Toc964753175"/>
-      <w:bookmarkStart w:id="57" w:name="_Toc142808961"/>
+      <w:bookmarkStart w:id="56" w:name="_Toc142808961"/>
+      <w:bookmarkStart w:id="57" w:name="_Toc964753175"/>
       <w:r>
         <w:t>4.2.3 Use Cases</w:t>
       </w:r>
@@ -8898,8 +8890,8 @@
           <w:lang w:val="en-US"/>
         </w:rPr>
       </w:pPr>
-      <w:bookmarkStart w:id="60" w:name="_Toc155540000"/>
-      <w:bookmarkStart w:id="61" w:name="_Toc1335266770"/>
+      <w:bookmarkStart w:id="60" w:name="_Toc1335266770"/>
+      <w:bookmarkStart w:id="61" w:name="_Toc155540000"/>
       <w:r>
         <w:t xml:space="preserve">4.2.5 </w:t>
       </w:r>
@@ -8995,8 +8987,8 @@
       <w:pPr>
         <w:pStyle w:val="2"/>
       </w:pPr>
-      <w:bookmarkStart w:id="62" w:name="_Toc1767945063"/>
-      <w:bookmarkStart w:id="63" w:name="_Toc1212530265"/>
+      <w:bookmarkStart w:id="62" w:name="_Toc1212530265"/>
+      <w:bookmarkStart w:id="63" w:name="_Toc1767945063"/>
       <w:r>
         <w:t>5 ALGORITHMS</w:t>
       </w:r>
@@ -10008,6 +10000,7 @@
       <w:pPr>
         <w:pStyle w:val="38"/>
         <w:numPr>
+          <w:ilvl w:val="0"/>
           <w:numId w:val="0"/>
         </w:numPr>
         <w:ind w:left="360" w:leftChars="0"/>
@@ -12480,6 +12473,7 @@
     <w:p>
       <w:pPr>
         <w:numPr>
+          <w:ilvl w:val="0"/>
           <w:numId w:val="0"/>
         </w:numPr>
         <w:ind w:left="360" w:leftChars="0"/>
@@ -12497,6 +12491,7 @@
     <w:p>
       <w:pPr>
         <w:numPr>
+          <w:ilvl w:val="0"/>
           <w:numId w:val="0"/>
         </w:numPr>
         <w:ind w:left="360" w:leftChars="0"/>
@@ -12606,6 +12601,7 @@
     <w:p>
       <w:pPr>
         <w:numPr>
+          <w:ilvl w:val="0"/>
           <w:numId w:val="0"/>
         </w:numPr>
         <w:ind w:left="360" w:leftChars="0"/>
@@ -12623,6 +12619,7 @@
     <w:p>
       <w:pPr>
         <w:numPr>
+          <w:ilvl w:val="0"/>
           <w:numId w:val="0"/>
         </w:numPr>
         <w:ind w:left="360" w:leftChars="0"/>
@@ -12895,8 +12892,8 @@
       <w:pPr>
         <w:pStyle w:val="4"/>
       </w:pPr>
-      <w:bookmarkStart w:id="76" w:name="_Toc597920457"/>
-      <w:bookmarkStart w:id="77" w:name="_Toc1333792122"/>
+      <w:bookmarkStart w:id="76" w:name="_Toc1333792122"/>
+      <w:bookmarkStart w:id="77" w:name="_Toc597920457"/>
       <w:r>
         <w:rPr>
           <w:color w:val="FF0000"/>
@@ -13578,8 +13575,8 @@
       <w:pPr>
         <w:pStyle w:val="4"/>
       </w:pPr>
-      <w:bookmarkStart w:id="80" w:name="_Toc1294107290"/>
-      <w:bookmarkStart w:id="81" w:name="_Toc1405701467"/>
+      <w:bookmarkStart w:id="80" w:name="_Toc1405701467"/>
+      <w:bookmarkStart w:id="81" w:name="_Toc1294107290"/>
       <w:r>
         <w:rPr>
           <w:color w:val="FF0000"/>
@@ -15301,8 +15298,8 @@
       <w:pPr>
         <w:pStyle w:val="3"/>
       </w:pPr>
-      <w:bookmarkStart w:id="97" w:name="_Toc1518882910"/>
-      <w:bookmarkStart w:id="98" w:name="_Toc581052145"/>
+      <w:bookmarkStart w:id="97" w:name="_Toc581052145"/>
+      <w:bookmarkStart w:id="98" w:name="_Toc1518882910"/>
       <w:r>
         <w:t>6.2 Methods</w:t>
       </w:r>
@@ -15328,8 +15325,8 @@
       <w:pPr>
         <w:pStyle w:val="4"/>
       </w:pPr>
-      <w:bookmarkStart w:id="99" w:name="_Toc78214303"/>
-      <w:bookmarkStart w:id="100" w:name="_Toc11180228"/>
+      <w:bookmarkStart w:id="99" w:name="_Toc11180228"/>
+      <w:bookmarkStart w:id="100" w:name="_Toc78214303"/>
       <w:r>
         <w:t>6.2.1 Black-box Testing</w:t>
       </w:r>
@@ -15406,8 +15403,8 @@
           <w:lang w:val="en"/>
         </w:rPr>
       </w:pPr>
-      <w:bookmarkStart w:id="101" w:name="_Toc891979989"/>
-      <w:bookmarkStart w:id="102" w:name="_Toc758265034"/>
+      <w:bookmarkStart w:id="101" w:name="_Toc758265034"/>
+      <w:bookmarkStart w:id="102" w:name="_Toc891979989"/>
       <w:r>
         <w:t xml:space="preserve">6.2.2 White-box </w:t>
       </w:r>
@@ -15619,8 +15616,8 @@
           <w:lang w:val="en"/>
         </w:rPr>
       </w:pPr>
-      <w:bookmarkStart w:id="103" w:name="_Toc2001460333"/>
-      <w:bookmarkStart w:id="104" w:name="_Toc632926693"/>
+      <w:bookmarkStart w:id="103" w:name="_Toc632926693"/>
+      <w:bookmarkStart w:id="104" w:name="_Toc2001460333"/>
       <w:r>
         <w:t xml:space="preserve">6.3 Test </w:t>
       </w:r>
@@ -15657,8 +15654,8 @@
           <w:lang w:val="en"/>
         </w:rPr>
       </w:pPr>
-      <w:bookmarkStart w:id="105" w:name="_Toc233754303"/>
-      <w:bookmarkStart w:id="106" w:name="_Toc208148142"/>
+      <w:bookmarkStart w:id="105" w:name="_Toc208148142"/>
+      <w:bookmarkStart w:id="106" w:name="_Toc233754303"/>
       <w:r>
         <w:t xml:space="preserve">6.3.1 </w:t>
       </w:r>
@@ -15682,6 +15679,7 @@
       <w:pPr>
         <w:pStyle w:val="38"/>
         <w:numPr>
+          <w:ilvl w:val="0"/>
           <w:numId w:val="0"/>
         </w:numPr>
         <w:tabs>
@@ -15697,6 +15695,7 @@
       <w:pPr>
         <w:pStyle w:val="38"/>
         <w:numPr>
+          <w:ilvl w:val="0"/>
           <w:numId w:val="0"/>
         </w:numPr>
         <w:tabs>
@@ -15712,6 +15711,7 @@
       <w:pPr>
         <w:pStyle w:val="38"/>
         <w:numPr>
+          <w:ilvl w:val="0"/>
           <w:numId w:val="0"/>
         </w:numPr>
         <w:tabs>
@@ -16019,6 +16019,7 @@
       <w:pPr>
         <w:pStyle w:val="38"/>
         <w:numPr>
+          <w:ilvl w:val="0"/>
           <w:numId w:val="0"/>
         </w:numPr>
         <w:suppressAutoHyphens/>
@@ -16164,6 +16165,7 @@
       <w:pPr>
         <w:pStyle w:val="38"/>
         <w:numPr>
+          <w:ilvl w:val="0"/>
           <w:numId w:val="0"/>
         </w:numPr>
         <w:suppressAutoHyphens/>
@@ -16276,6 +16278,7 @@
       <w:pPr>
         <w:pStyle w:val="38"/>
         <w:numPr>
+          <w:ilvl w:val="0"/>
           <w:numId w:val="0"/>
         </w:numPr>
         <w:suppressAutoHyphens/>
@@ -16457,6 +16460,7 @@
       <w:pPr>
         <w:pStyle w:val="38"/>
         <w:numPr>
+          <w:ilvl w:val="0"/>
           <w:numId w:val="0"/>
         </w:numPr>
         <w:suppressAutoHyphens/>
@@ -16537,6 +16541,7 @@
       <w:pPr>
         <w:pStyle w:val="38"/>
         <w:numPr>
+          <w:ilvl w:val="0"/>
           <w:numId w:val="0"/>
         </w:numPr>
         <w:suppressAutoHyphens/>
@@ -16600,8 +16605,6 @@
           </wp:inline>
         </w:drawing>
       </w:r>
-      <w:bookmarkStart w:id="113" w:name="_GoBack"/>
-      <w:bookmarkEnd w:id="113"/>
     </w:p>
     <w:p/>
     <w:p/>
@@ -16626,6 +16629,7 @@
     <w:p/>
     <w:tbl>
       <w:tblPr>
+        <w:tblStyle w:val="9"/>
         <w:tblW w:w="0" w:type="auto"/>
         <w:tblInd w:w="0" w:type="dxa"/>
         <w:tblBorders>
@@ -16721,7 +16725,6 @@
                 <w:kern w:val="0"/>
                 <w:sz w:val="24"/>
                 <w:szCs w:val="24"/>
-                <w:bdr w:val="none" w:color="auto" w:sz="0" w:space="0"/>
                 <w:lang w:val="en-US" w:eastAsia="zh-CN" w:bidi="ar"/>
               </w:rPr>
               <w:t>id</w:t>
@@ -16776,7 +16779,6 @@
                 <w:kern w:val="0"/>
                 <w:sz w:val="24"/>
                 <w:szCs w:val="24"/>
-                <w:bdr w:val="none" w:color="auto" w:sz="0" w:space="0"/>
                 <w:lang w:val="en-US" w:eastAsia="zh-CN" w:bidi="ar"/>
               </w:rPr>
               <w:t>keyword</w:t>
@@ -16831,7 +16833,6 @@
                 <w:kern w:val="0"/>
                 <w:sz w:val="24"/>
                 <w:szCs w:val="24"/>
-                <w:bdr w:val="none" w:color="auto" w:sz="0" w:space="0"/>
                 <w:lang w:val="en-US" w:eastAsia="zh-CN" w:bidi="ar"/>
               </w:rPr>
               <w:t>operation</w:t>
@@ -16886,7 +16887,6 @@
                 <w:kern w:val="0"/>
                 <w:sz w:val="24"/>
                 <w:szCs w:val="24"/>
-                <w:bdr w:val="none" w:color="auto" w:sz="0" w:space="0"/>
                 <w:lang w:val="en-US" w:eastAsia="zh-CN" w:bidi="ar"/>
               </w:rPr>
               <w:t>layer1</w:t>
@@ -16941,7 +16941,6 @@
                 <w:kern w:val="0"/>
                 <w:sz w:val="24"/>
                 <w:szCs w:val="24"/>
-                <w:bdr w:val="none" w:color="auto" w:sz="0" w:space="0"/>
                 <w:lang w:val="en-US" w:eastAsia="zh-CN" w:bidi="ar"/>
               </w:rPr>
               <w:t>layer2</w:t>
@@ -16996,7 +16995,6 @@
                 <w:kern w:val="0"/>
                 <w:sz w:val="24"/>
                 <w:szCs w:val="24"/>
-                <w:bdr w:val="none" w:color="auto" w:sz="0" w:space="0"/>
                 <w:lang w:val="en-US" w:eastAsia="zh-CN" w:bidi="ar"/>
               </w:rPr>
               <w:t>layer3</w:t>
@@ -17068,7 +17066,6 @@
                 <w:kern w:val="0"/>
                 <w:sz w:val="24"/>
                 <w:szCs w:val="24"/>
-                <w:bdr w:val="none" w:color="auto" w:sz="0" w:space="0"/>
                 <w:lang w:val="en-US" w:eastAsia="zh-CN" w:bidi="ar"/>
               </w:rPr>
               <w:t>1</w:t>
@@ -17121,7 +17118,6 @@
                 <w:kern w:val="0"/>
                 <w:sz w:val="24"/>
                 <w:szCs w:val="24"/>
-                <w:bdr w:val="none" w:color="auto" w:sz="0" w:space="0"/>
                 <w:lang w:val="en-US" w:eastAsia="zh-CN" w:bidi="ar"/>
               </w:rPr>
               <w:t>a</w:t>
@@ -17174,7 +17170,6 @@
                 <w:kern w:val="0"/>
                 <w:sz w:val="24"/>
                 <w:szCs w:val="24"/>
-                <w:bdr w:val="none" w:color="auto" w:sz="0" w:space="0"/>
                 <w:lang w:val="en-US" w:eastAsia="zh-CN" w:bidi="ar"/>
               </w:rPr>
               <w:t>insert</w:t>
@@ -17227,7 +17222,6 @@
                 <w:kern w:val="0"/>
                 <w:sz w:val="24"/>
                 <w:szCs w:val="24"/>
-                <w:bdr w:val="none" w:color="auto" w:sz="0" w:space="0"/>
                 <w:lang w:val="en-US" w:eastAsia="zh-CN" w:bidi="ar"/>
               </w:rPr>
               <w:t>1.449</w:t>
@@ -17280,7 +17274,6 @@
                 <w:kern w:val="0"/>
                 <w:sz w:val="24"/>
                 <w:szCs w:val="24"/>
-                <w:bdr w:val="none" w:color="auto" w:sz="0" w:space="0"/>
                 <w:lang w:val="en-US" w:eastAsia="zh-CN" w:bidi="ar"/>
               </w:rPr>
               <w:t>1.615</w:t>
@@ -17333,7 +17326,6 @@
                 <w:kern w:val="0"/>
                 <w:sz w:val="24"/>
                 <w:szCs w:val="24"/>
-                <w:bdr w:val="none" w:color="auto" w:sz="0" w:space="0"/>
                 <w:lang w:val="en-US" w:eastAsia="zh-CN" w:bidi="ar"/>
               </w:rPr>
               <w:t>0.872</w:t>
@@ -17405,7 +17397,6 @@
                 <w:kern w:val="0"/>
                 <w:sz w:val="24"/>
                 <w:szCs w:val="24"/>
-                <w:bdr w:val="none" w:color="auto" w:sz="0" w:space="0"/>
                 <w:lang w:val="en-US" w:eastAsia="zh-CN" w:bidi="ar"/>
               </w:rPr>
               <w:t>3</w:t>
@@ -17458,7 +17449,6 @@
                 <w:kern w:val="0"/>
                 <w:sz w:val="24"/>
                 <w:szCs w:val="24"/>
-                <w:bdr w:val="none" w:color="auto" w:sz="0" w:space="0"/>
                 <w:lang w:val="en-US" w:eastAsia="zh-CN" w:bidi="ar"/>
               </w:rPr>
               <w:t>implementing</w:t>
@@ -17511,7 +17501,6 @@
                 <w:kern w:val="0"/>
                 <w:sz w:val="24"/>
                 <w:szCs w:val="24"/>
-                <w:bdr w:val="none" w:color="auto" w:sz="0" w:space="0"/>
                 <w:lang w:val="en-US" w:eastAsia="zh-CN" w:bidi="ar"/>
               </w:rPr>
               <w:t>insert</w:t>
@@ -17564,7 +17553,6 @@
                 <w:kern w:val="0"/>
                 <w:sz w:val="24"/>
                 <w:szCs w:val="24"/>
-                <w:bdr w:val="none" w:color="auto" w:sz="0" w:space="0"/>
                 <w:lang w:val="en-US" w:eastAsia="zh-CN" w:bidi="ar"/>
               </w:rPr>
               <w:t>2.09</w:t>
@@ -17617,7 +17605,6 @@
                 <w:kern w:val="0"/>
                 <w:sz w:val="24"/>
                 <w:szCs w:val="24"/>
-                <w:bdr w:val="none" w:color="auto" w:sz="0" w:space="0"/>
                 <w:lang w:val="en-US" w:eastAsia="zh-CN" w:bidi="ar"/>
               </w:rPr>
               <w:t>1.193</w:t>
@@ -17670,7 +17657,6 @@
                 <w:kern w:val="0"/>
                 <w:sz w:val="24"/>
                 <w:szCs w:val="24"/>
-                <w:bdr w:val="none" w:color="auto" w:sz="0" w:space="0"/>
                 <w:lang w:val="en-US" w:eastAsia="zh-CN" w:bidi="ar"/>
               </w:rPr>
               <w:t>0.702</w:t>
@@ -17742,7 +17728,6 @@
                 <w:kern w:val="0"/>
                 <w:sz w:val="24"/>
                 <w:szCs w:val="24"/>
-                <w:bdr w:val="none" w:color="auto" w:sz="0" w:space="0"/>
                 <w:lang w:val="en-US" w:eastAsia="zh-CN" w:bidi="ar"/>
               </w:rPr>
               <w:t>1</w:t>
@@ -17795,7 +17780,6 @@
                 <w:kern w:val="0"/>
                 <w:sz w:val="24"/>
                 <w:szCs w:val="24"/>
-                <w:bdr w:val="none" w:color="auto" w:sz="0" w:space="0"/>
                 <w:lang w:val="en-US" w:eastAsia="zh-CN" w:bidi="ar"/>
               </w:rPr>
               <w:t>a</w:t>
@@ -17848,7 +17832,6 @@
                 <w:kern w:val="0"/>
                 <w:sz w:val="24"/>
                 <w:szCs w:val="24"/>
-                <w:bdr w:val="none" w:color="auto" w:sz="0" w:space="0"/>
                 <w:lang w:val="en-US" w:eastAsia="zh-CN" w:bidi="ar"/>
               </w:rPr>
               <w:t>update</w:t>
@@ -17901,7 +17884,6 @@
                 <w:kern w:val="0"/>
                 <w:sz w:val="24"/>
                 <w:szCs w:val="24"/>
-                <w:bdr w:val="none" w:color="auto" w:sz="0" w:space="0"/>
                 <w:lang w:val="en-US" w:eastAsia="zh-CN" w:bidi="ar"/>
               </w:rPr>
               <w:t>207.016</w:t>
@@ -17954,7 +17936,6 @@
                 <w:kern w:val="0"/>
                 <w:sz w:val="24"/>
                 <w:szCs w:val="24"/>
-                <w:bdr w:val="none" w:color="auto" w:sz="0" w:space="0"/>
                 <w:lang w:val="en-US" w:eastAsia="zh-CN" w:bidi="ar"/>
               </w:rPr>
               <w:t>338.566</w:t>
@@ -18007,7 +17988,6 @@
                 <w:kern w:val="0"/>
                 <w:sz w:val="24"/>
                 <w:szCs w:val="24"/>
-                <w:bdr w:val="none" w:color="auto" w:sz="0" w:space="0"/>
                 <w:lang w:val="en-US" w:eastAsia="zh-CN" w:bidi="ar"/>
               </w:rPr>
               <w:t>89.327</w:t>
@@ -18079,7 +18059,6 @@
                 <w:kern w:val="0"/>
                 <w:sz w:val="24"/>
                 <w:szCs w:val="24"/>
-                <w:bdr w:val="none" w:color="auto" w:sz="0" w:space="0"/>
                 <w:lang w:val="en-US" w:eastAsia="zh-CN" w:bidi="ar"/>
               </w:rPr>
               <w:t>2</w:t>
@@ -18132,7 +18111,6 @@
                 <w:kern w:val="0"/>
                 <w:sz w:val="24"/>
                 <w:szCs w:val="24"/>
-                <w:bdr w:val="none" w:color="auto" w:sz="0" w:space="0"/>
                 <w:lang w:val="en-US" w:eastAsia="zh-CN" w:bidi="ar"/>
               </w:rPr>
               <w:t>implementing</w:t>
@@ -18185,7 +18163,6 @@
                 <w:kern w:val="0"/>
                 <w:sz w:val="24"/>
                 <w:szCs w:val="24"/>
-                <w:bdr w:val="none" w:color="auto" w:sz="0" w:space="0"/>
                 <w:lang w:val="en-US" w:eastAsia="zh-CN" w:bidi="ar"/>
               </w:rPr>
               <w:t>update</w:t>
@@ -18238,7 +18215,6 @@
                 <w:kern w:val="0"/>
                 <w:sz w:val="24"/>
                 <w:szCs w:val="24"/>
-                <w:bdr w:val="none" w:color="auto" w:sz="0" w:space="0"/>
                 <w:lang w:val="en-US" w:eastAsia="zh-CN" w:bidi="ar"/>
               </w:rPr>
               <w:t>timeout</w:t>
@@ -18291,7 +18267,6 @@
                 <w:kern w:val="0"/>
                 <w:sz w:val="24"/>
                 <w:szCs w:val="24"/>
-                <w:bdr w:val="none" w:color="auto" w:sz="0" w:space="0"/>
                 <w:lang w:val="en-US" w:eastAsia="zh-CN" w:bidi="ar"/>
               </w:rPr>
               <w:t>timeout</w:t>
@@ -18344,7 +18319,6 @@
                 <w:kern w:val="0"/>
                 <w:sz w:val="24"/>
                 <w:szCs w:val="24"/>
-                <w:bdr w:val="none" w:color="auto" w:sz="0" w:space="0"/>
                 <w:lang w:val="en-US" w:eastAsia="zh-CN" w:bidi="ar"/>
               </w:rPr>
               <w:t>timeout</w:t>
@@ -18361,8 +18335,8 @@
           <w:color w:val="FF0000"/>
         </w:rPr>
       </w:pPr>
-      <w:bookmarkStart w:id="109" w:name="_Toc827698043"/>
-      <w:bookmarkStart w:id="110" w:name="_Toc1502627489"/>
+      <w:bookmarkStart w:id="109" w:name="_Toc1502627489"/>
+      <w:bookmarkStart w:id="110" w:name="_Toc827698043"/>
       <w:r>
         <w:rPr>
           <w:color w:val="FF0000"/>
@@ -18903,17 +18877,17 @@
 
 <file path=word/commentsExtended.xml><?xml version="1.0" encoding="utf-8"?>
 <w15:commentsEx xmlns:wpc="http://schemas.microsoft.com/office/word/2010/wordprocessingCanvas" xmlns:mc="http://schemas.openxmlformats.org/markup-compatibility/2006" xmlns:o="urn:schemas-microsoft-com:office:office" xmlns:r="http://schemas.openxmlformats.org/officeDocument/2006/relationships" xmlns:m="http://schemas.openxmlformats.org/officeDocument/2006/math" xmlns:v="urn:schemas-microsoft-com:vml" xmlns:wp14="http://schemas.microsoft.com/office/word/2010/wordprocessingDrawing" xmlns:wp="http://schemas.openxmlformats.org/drawingml/2006/wordprocessingDrawing" xmlns:w="http://schemas.openxmlformats.org/wordprocessingml/2006/main" xmlns:w14="http://schemas.microsoft.com/office/word/2010/wordml" xmlns:w15="http://schemas.microsoft.com/office/word/2012/wordml" xmlns:w10="urn:schemas-microsoft-com:office:word" xmlns:wpg="http://schemas.microsoft.com/office/word/2010/wordprocessingGroup" xmlns:wpi="http://schemas.microsoft.com/office/word/2010/wordprocessingInk" xmlns:wne="http://schemas.microsoft.com/office/word/2006/wordml" xmlns:wps="http://schemas.microsoft.com/office/word/2010/wordprocessingShape" xmlns:wpsCustomData="http://www.wps.cn/officeDocument/2013/wpsCustomData" mc:Ignorable="w14 w15 wp14">
-  <w15:commentEx w15:paraId="5FCF70CE" w15:done="0"/>
-  <w15:commentEx w15:paraId="7FFBDEDE" w15:done="0"/>
-  <w15:commentEx w15:paraId="FC7F4AE2" w15:done="0"/>
-  <w15:commentEx w15:paraId="1F9A05D3" w15:done="0"/>
-  <w15:commentEx w15:paraId="FAFD52FC" w15:done="0"/>
-  <w15:commentEx w15:paraId="65FB9E3A" w15:done="0"/>
-  <w15:commentEx w15:paraId="4F79EC22" w15:done="0"/>
-  <w15:commentEx w15:paraId="DBCF8CFA" w15:done="0"/>
-  <w15:commentEx w15:paraId="DFD761F5" w15:done="0"/>
-  <w15:commentEx w15:paraId="EEDF3B6A" w15:done="0"/>
-  <w15:commentEx w15:paraId="7BADB395" w15:done="0"/>
+  <w15:commentEx w15:paraId="5E9F5749" w15:done="0"/>
+  <w15:commentEx w15:paraId="D7B510C7" w15:done="0"/>
+  <w15:commentEx w15:paraId="D5D94DD5" w15:done="0"/>
+  <w15:commentEx w15:paraId="F6D6208D" w15:done="0"/>
+  <w15:commentEx w15:paraId="FF3356C6" w15:done="0"/>
+  <w15:commentEx w15:paraId="93D5F52A" w15:done="0"/>
+  <w15:commentEx w15:paraId="B47FBD44" w15:done="0"/>
+  <w15:commentEx w15:paraId="7EBE698C" w15:done="0"/>
+  <w15:commentEx w15:paraId="EABFF1CE" w15:done="0"/>
+  <w15:commentEx w15:paraId="3FA7AB62" w15:done="0"/>
+  <w15:commentEx w15:paraId="E5FF4807" w15:done="0"/>
 </w15:commentsEx>
 </file>
 
@@ -23225,11 +23199,11 @@
   <w15:person w15:author="Microsoft Office User">
     <w15:presenceInfo w15:providerId="None" w15:userId="Microsoft Office User"/>
   </w15:person>
+  <w15:person w15:author="iict">
+    <w15:presenceInfo w15:providerId="None" w15:userId="iict"/>
+  </w15:person>
   <w15:person w15:author="devil">
     <w15:presenceInfo w15:providerId="None" w15:userId="devil"/>
-  </w15:person>
-  <w15:person w15:author="iict">
-    <w15:presenceInfo w15:providerId="None" w15:userId="iict"/>
   </w15:person>
 </w15:people>
 </file>
@@ -23274,7 +23248,7 @@
     <w:lsdException w:uiPriority="39" w:name="toc 9"/>
     <w:lsdException w:uiPriority="99" w:name="Normal Indent"/>
     <w:lsdException w:qFormat="1" w:uiPriority="99" w:semiHidden="0" w:name="footnote text"/>
-    <w:lsdException w:uiPriority="99" w:name="annotation text"/>
+    <w:lsdException w:qFormat="1" w:uiPriority="99" w:name="annotation text"/>
     <w:lsdException w:qFormat="1" w:unhideWhenUsed="0" w:uiPriority="0" w:semiHidden="0" w:name="header"/>
     <w:lsdException w:qFormat="1" w:unhideWhenUsed="0" w:uiPriority="0" w:semiHidden="0" w:name="footer"/>
     <w:lsdException w:uiPriority="99" w:name="index heading"/>
@@ -23283,7 +23257,7 @@
     <w:lsdException w:uiPriority="99" w:name="envelope address"/>
     <w:lsdException w:uiPriority="99" w:name="envelope return"/>
     <w:lsdException w:qFormat="1" w:uiPriority="99" w:name="footnote reference"/>
-    <w:lsdException w:uiPriority="99" w:name="annotation reference"/>
+    <w:lsdException w:qFormat="1" w:uiPriority="99" w:name="annotation reference"/>
     <w:lsdException w:uiPriority="99" w:name="line number"/>
     <w:lsdException w:uiPriority="99" w:name="page number"/>
     <w:lsdException w:qFormat="1" w:uiPriority="99" w:semiHidden="0" w:name="endnote reference"/>
@@ -23309,7 +23283,7 @@
     <w:lsdException w:qFormat="1" w:unhideWhenUsed="0" w:uiPriority="10" w:semiHidden="0" w:name="Title"/>
     <w:lsdException w:uiPriority="99" w:name="Closing"/>
     <w:lsdException w:uiPriority="99" w:name="Signature"/>
-    <w:lsdException w:uiPriority="1" w:name="Default Paragraph Font"/>
+    <w:lsdException w:qFormat="1" w:uiPriority="1" w:name="Default Paragraph Font"/>
     <w:lsdException w:qFormat="1" w:unhideWhenUsed="0" w:uiPriority="0" w:semiHidden="0" w:name="Body Text"/>
     <w:lsdException w:uiPriority="99" w:name="Body Text Indent"/>
     <w:lsdException w:uiPriority="99" w:name="List Continue"/>
@@ -23347,8 +23321,8 @@
     <w:lsdException w:uiPriority="99" w:name="HTML Sample"/>
     <w:lsdException w:uiPriority="99" w:name="HTML Typewriter"/>
     <w:lsdException w:uiPriority="99" w:name="HTML Variable"/>
-    <w:lsdException w:uiPriority="99" w:name="Normal Table"/>
-    <w:lsdException w:uiPriority="99" w:name="annotation subject"/>
+    <w:lsdException w:qFormat="1" w:uiPriority="99" w:name="Normal Table"/>
+    <w:lsdException w:qFormat="1" w:uiPriority="99" w:name="annotation subject"/>
     <w:lsdException w:uiPriority="99" w:name="Table Simple 1"/>
     <w:lsdException w:uiPriority="99" w:name="Table Simple 2"/>
     <w:lsdException w:uiPriority="99" w:name="Table Simple 3"/>
@@ -23391,7 +23365,7 @@
     <w:lsdException w:uiPriority="99" w:name="Table Web 1"/>
     <w:lsdException w:uiPriority="99" w:name="Table Web 2"/>
     <w:lsdException w:uiPriority="99" w:name="Table Web 3"/>
-    <w:lsdException w:uiPriority="99" w:name="Balloon Text"/>
+    <w:lsdException w:qFormat="1" w:uiPriority="99" w:name="Balloon Text"/>
     <w:lsdException w:qFormat="1" w:unhideWhenUsed="0" w:uiPriority="39" w:semiHidden="0" w:name="Table Grid"/>
     <w:lsdException w:uiPriority="99" w:name="Table Theme"/>
     <w:lsdException w:unhideWhenUsed="0" w:uiPriority="60" w:semiHidden="0" w:name="Light Shading"/>
@@ -23628,12 +23602,14 @@
     <w:name w:val="Default Paragraph Font"/>
     <w:semiHidden/>
     <w:unhideWhenUsed/>
+    <w:qFormat/>
     <w:uiPriority w:val="1"/>
   </w:style>
   <w:style w:type="table" w:default="1" w:styleId="9">
     <w:name w:val="Normal Table"/>
     <w:semiHidden/>
     <w:unhideWhenUsed/>
+    <w:qFormat/>
     <w:uiPriority w:val="99"/>
     <w:tblPr>
       <w:tblCellMar>
@@ -23650,6 +23626,7 @@
     <w:link w:val="43"/>
     <w:semiHidden/>
     <w:unhideWhenUsed/>
+    <w:qFormat/>
     <w:uiPriority w:val="99"/>
     <w:pPr>
       <w:spacing w:line="240" w:lineRule="auto"/>
@@ -23691,6 +23668,7 @@
     <w:basedOn w:val="8"/>
     <w:semiHidden/>
     <w:unhideWhenUsed/>
+    <w:qFormat/>
     <w:uiPriority w:val="99"/>
     <w:rPr>
       <w:sz w:val="16"/>
@@ -23703,6 +23681,7 @@
     <w:link w:val="44"/>
     <w:semiHidden/>
     <w:unhideWhenUsed/>
+    <w:qFormat/>
     <w:uiPriority w:val="99"/>
     <w:pPr>
       <w:jc w:val="left"/>
@@ -23715,6 +23694,7 @@
     <w:link w:val="45"/>
     <w:semiHidden/>
     <w:unhideWhenUsed/>
+    <w:qFormat/>
     <w:uiPriority w:val="99"/>
     <w:pPr>
       <w:spacing w:line="240" w:lineRule="auto"/>
@@ -24130,13 +24110,13 @@
               </a:defRPr>
             </a:pPr>
             <a:r>
-              <a:rPr lang="" altLang="en-US">
+              <a:rPr lang="en-US" altLang="en-US">
                 <a:latin typeface="Arial" panose="020B0604020202020204" pitchFamily="2" charset="0"/>
                 <a:cs typeface="Arial" panose="020B0604020202020204" pitchFamily="2" charset="0"/>
               </a:rPr>
               <a:t>Experiment 1</a:t>
             </a:r>
-            <a:endParaRPr lang="" altLang="en-US">
+            <a:endParaRPr lang="en-US" altLang="en-US">
               <a:latin typeface="Arial" panose="020B0604020202020204" pitchFamily="2" charset="0"/>
               <a:cs typeface="Arial" panose="020B0604020202020204" pitchFamily="2" charset="0"/>
             </a:endParaRPr>
@@ -24727,7 +24707,7 @@
               </a:defRPr>
             </a:pPr>
             <a:r>
-              <a:rPr lang="" altLang="en-US">
+              <a:rPr lang="en-US" altLang="en-US">
                 <a:latin typeface="Arial" panose="020B0604020202020204" pitchFamily="2" charset="0"/>
                 <a:ea typeface="Arial" panose="020B0604020202020204" pitchFamily="2" charset="0"/>
                 <a:cs typeface="Arial" panose="020B0604020202020204" pitchFamily="2" charset="0"/>
@@ -24735,7 +24715,7 @@
               </a:rPr>
               <a:t>Experiment 2</a:t>
             </a:r>
-            <a:endParaRPr lang="" altLang="en-US">
+            <a:endParaRPr lang="en-US" altLang="en-US">
               <a:latin typeface="Arial" panose="020B0604020202020204" pitchFamily="2" charset="0"/>
               <a:ea typeface="Arial" panose="020B0604020202020204" pitchFamily="2" charset="0"/>
               <a:cs typeface="Arial" panose="020B0604020202020204" pitchFamily="2" charset="0"/>
@@ -25330,7 +25310,7 @@
 </file>
 
 <file path=word/charts/style1.xml><?xml version="1.0" encoding="utf-8"?>
-<cs:chartStyle xmlns:cs="http://schemas.microsoft.com/office/drawing/2012/chartStyle" xmlns:a="http://schemas.openxmlformats.org/drawingml/2006/main" id="201">
+<cs:chartStyle xmlns:cs="http://schemas.microsoft.com/office/drawing/2012/chartStyle" xmlns:a="http://schemas.openxmlformats.org/drawingml/2006/main" id="227">
   <cs:axisTitle>
     <cs:lnRef idx="0"/>
     <cs:fillRef idx="0"/>
@@ -25438,6 +25418,11 @@
     <cs:fontRef idx="minor">
       <a:schemeClr val="tx1"/>
     </cs:fontRef>
+    <cs:spPr>
+      <a:solidFill>
+        <a:schemeClr val="phClr"/>
+      </a:solidFill>
+    </cs:spPr>
   </cs:dataPoint>
   <cs:dataPoint3D>
     <cs:lnRef idx="0"/>
@@ -25448,6 +25433,11 @@
     <cs:fontRef idx="minor">
       <a:schemeClr val="tx1"/>
     </cs:fontRef>
+    <cs:spPr>
+      <a:solidFill>
+        <a:schemeClr val="phClr"/>
+      </a:solidFill>
+    </cs:spPr>
   </cs:dataPoint3D>
   <cs:dataPointLine>
     <cs:lnRef idx="0">
@@ -25479,6 +25469,9 @@
       <a:schemeClr val="tx1"/>
     </cs:fontRef>
     <cs:spPr>
+      <a:solidFill>
+        <a:schemeClr val="phClr"/>
+      </a:solidFill>
       <a:ln w="9525">
         <a:solidFill>
           <a:schemeClr val="phClr"/>
@@ -25833,7 +25826,7 @@
 </file>
 
 <file path=word/charts/style2.xml><?xml version="1.0" encoding="utf-8"?>
-<cs:chartStyle xmlns:cs="http://schemas.microsoft.com/office/drawing/2012/chartStyle" xmlns:a="http://schemas.openxmlformats.org/drawingml/2006/main" id="227">
+<cs:chartStyle xmlns:cs="http://schemas.microsoft.com/office/drawing/2012/chartStyle" xmlns:a="http://schemas.openxmlformats.org/drawingml/2006/main" id="201">
   <cs:axisTitle>
     <cs:lnRef idx="0"/>
     <cs:fillRef idx="0"/>
@@ -25941,11 +25934,6 @@
     <cs:fontRef idx="minor">
       <a:schemeClr val="tx1"/>
     </cs:fontRef>
-    <cs:spPr>
-      <a:solidFill>
-        <a:schemeClr val="phClr"/>
-      </a:solidFill>
-    </cs:spPr>
   </cs:dataPoint>
   <cs:dataPoint3D>
     <cs:lnRef idx="0"/>
@@ -25956,11 +25944,6 @@
     <cs:fontRef idx="minor">
       <a:schemeClr val="tx1"/>
     </cs:fontRef>
-    <cs:spPr>
-      <a:solidFill>
-        <a:schemeClr val="phClr"/>
-      </a:solidFill>
-    </cs:spPr>
   </cs:dataPoint3D>
   <cs:dataPointLine>
     <cs:lnRef idx="0">
@@ -25992,9 +25975,6 @@
       <a:schemeClr val="tx1"/>
     </cs:fontRef>
     <cs:spPr>
-      <a:solidFill>
-        <a:schemeClr val="phClr"/>
-      </a:solidFill>
       <a:ln w="9525">
         <a:solidFill>
           <a:schemeClr val="phClr"/>

</xml_diff>